<commit_message>
Updated requirement specification document as per active dir. changes integration
</commit_message>
<xml_diff>
--- a/documentation/WikiJs_requirement_specification.docx
+++ b/documentation/WikiJs_requirement_specification.docx
@@ -1427,23 +1427,39 @@
           <w:sz w:val="24"/>
           <w:szCs w:val="24"/>
         </w:rPr>
-        <w:t>Other users can register into the application using sig</w:t>
-      </w:r>
-      <w:r>
-        <w:rPr>
-          <w:noProof/>
-          <w:sz w:val="24"/>
-          <w:szCs w:val="24"/>
-        </w:rPr>
-        <w:t>n</w:t>
-      </w:r>
-      <w:r>
-        <w:rPr>
-          <w:noProof/>
-          <w:sz w:val="24"/>
-          <w:szCs w:val="24"/>
-        </w:rPr>
-        <w:t>-up functionality.</w:t>
+        <w:t xml:space="preserve">Other users are </w:t>
+      </w:r>
+      <w:r>
+        <w:rPr>
+          <w:noProof/>
+          <w:sz w:val="24"/>
+          <w:szCs w:val="24"/>
+        </w:rPr>
+        <w:t>register</w:t>
+      </w:r>
+      <w:r>
+        <w:rPr>
+          <w:noProof/>
+          <w:sz w:val="24"/>
+          <w:szCs w:val="24"/>
+        </w:rPr>
+        <w:t xml:space="preserve">ed </w:t>
+      </w:r>
+      <w:r>
+        <w:rPr>
+          <w:noProof/>
+          <w:sz w:val="24"/>
+          <w:szCs w:val="24"/>
+        </w:rPr>
+        <w:t xml:space="preserve">into the application </w:t>
+      </w:r>
+      <w:r>
+        <w:rPr>
+          <w:noProof/>
+          <w:sz w:val="24"/>
+          <w:szCs w:val="24"/>
+        </w:rPr>
+        <w:t>whenever they login into the application first time.</w:t>
       </w:r>
     </w:p>
     <w:p>
@@ -1468,23 +1484,7 @@
           <w:sz w:val="24"/>
           <w:szCs w:val="24"/>
         </w:rPr>
-        <w:t xml:space="preserve">Username is used for login into the application. Username </w:t>
-      </w:r>
-      <w:r>
-        <w:rPr>
-          <w:noProof/>
-          <w:sz w:val="24"/>
-          <w:szCs w:val="24"/>
-        </w:rPr>
-        <w:t>should be</w:t>
-      </w:r>
-      <w:r>
-        <w:rPr>
-          <w:noProof/>
-          <w:sz w:val="24"/>
-          <w:szCs w:val="24"/>
-        </w:rPr>
-        <w:t xml:space="preserve"> unique into the application.</w:t>
+        <w:t>Admin user also has access to add any new user to the system.</w:t>
       </w:r>
     </w:p>
     <w:p>
@@ -1509,7 +1509,104 @@
           <w:sz w:val="24"/>
           <w:szCs w:val="24"/>
         </w:rPr>
-        <w:t>Later, a</w:t>
+        <w:t xml:space="preserve">Username is used for login into the application. Username </w:t>
+      </w:r>
+      <w:r>
+        <w:rPr>
+          <w:noProof/>
+          <w:sz w:val="24"/>
+          <w:szCs w:val="24"/>
+        </w:rPr>
+        <w:t xml:space="preserve">is same as that of </w:t>
+      </w:r>
+      <w:r>
+        <w:rPr>
+          <w:noProof/>
+          <w:sz w:val="24"/>
+          <w:szCs w:val="24"/>
+        </w:rPr>
+        <w:t>Smartek</w:t>
+      </w:r>
+      <w:r>
+        <w:rPr>
+          <w:noProof/>
+          <w:sz w:val="24"/>
+          <w:szCs w:val="24"/>
+        </w:rPr>
+        <w:t>21</w:t>
+      </w:r>
+      <w:r>
+        <w:rPr>
+          <w:noProof/>
+          <w:sz w:val="24"/>
+          <w:szCs w:val="24"/>
+        </w:rPr>
+        <w:t xml:space="preserve"> A</w:t>
+      </w:r>
+      <w:r>
+        <w:rPr>
+          <w:noProof/>
+          <w:sz w:val="24"/>
+          <w:szCs w:val="24"/>
+        </w:rPr>
+        <w:t>ctive</w:t>
+      </w:r>
+      <w:r>
+        <w:rPr>
+          <w:noProof/>
+          <w:sz w:val="24"/>
+          <w:szCs w:val="24"/>
+        </w:rPr>
+        <w:t xml:space="preserve"> D</w:t>
+      </w:r>
+      <w:r>
+        <w:rPr>
+          <w:noProof/>
+          <w:sz w:val="24"/>
+          <w:szCs w:val="24"/>
+        </w:rPr>
+        <w:t xml:space="preserve">irectory or user’s </w:t>
+      </w:r>
+      <w:r>
+        <w:rPr>
+          <w:noProof/>
+          <w:sz w:val="24"/>
+          <w:szCs w:val="24"/>
+        </w:rPr>
+        <w:t xml:space="preserve">window </w:t>
+      </w:r>
+      <w:r>
+        <w:rPr>
+          <w:noProof/>
+          <w:sz w:val="24"/>
+          <w:szCs w:val="24"/>
+        </w:rPr>
+        <w:t xml:space="preserve">system login. </w:t>
+      </w:r>
+    </w:p>
+    <w:p>
+      <w:pPr>
+        <w:pStyle w:val="ListParagraph"/>
+        <w:keepNext/>
+        <w:numPr>
+          <w:ilvl w:val="0"/>
+          <w:numId w:val="29"/>
+        </w:numPr>
+        <w:spacing w:before="120" w:after="0" w:line="240" w:lineRule="auto"/>
+        <w:outlineLvl w:val="2"/>
+        <w:rPr>
+          <w:noProof/>
+          <w:sz w:val="24"/>
+          <w:szCs w:val="24"/>
+        </w:rPr>
+      </w:pPr>
+      <w:r>
+        <w:rPr>
+          <w:noProof/>
+          <w:sz w:val="24"/>
+          <w:szCs w:val="24"/>
+        </w:rPr>
+        <w:t>A</w:t>
       </w:r>
       <w:r>
         <w:rPr>
@@ -1525,7 +1622,15 @@
           <w:sz w:val="24"/>
           <w:szCs w:val="24"/>
         </w:rPr>
-        <w:t xml:space="preserve">lication to read and access user information using Active directory </w:t>
+        <w:t xml:space="preserve">lication </w:t>
+      </w:r>
+      <w:r>
+        <w:rPr>
+          <w:noProof/>
+          <w:sz w:val="24"/>
+          <w:szCs w:val="24"/>
+        </w:rPr>
+        <w:t xml:space="preserve">read and access user information using Active directory </w:t>
       </w:r>
       <w:r>
         <w:rPr>
@@ -1541,7 +1646,23 @@
           <w:sz w:val="24"/>
           <w:szCs w:val="24"/>
         </w:rPr>
-        <w:t xml:space="preserve">from smartek </w:t>
+        <w:t xml:space="preserve">from </w:t>
+      </w:r>
+      <w:r>
+        <w:rPr>
+          <w:noProof/>
+          <w:sz w:val="24"/>
+          <w:szCs w:val="24"/>
+        </w:rPr>
+        <w:t>S</w:t>
+      </w:r>
+      <w:r>
+        <w:rPr>
+          <w:noProof/>
+          <w:sz w:val="24"/>
+          <w:szCs w:val="24"/>
+        </w:rPr>
+        <w:t xml:space="preserve">martek </w:t>
       </w:r>
       <w:r>
         <w:rPr>
@@ -1809,8 +1930,6 @@
         </w:rPr>
         <w:t>Any member can be part of more than one user group</w:t>
       </w:r>
-      <w:bookmarkStart w:id="0" w:name="_GoBack"/>
-      <w:bookmarkEnd w:id="0"/>
     </w:p>
     <w:p>
       <w:pPr>
@@ -1835,6 +1954,32 @@
           <w:szCs w:val="24"/>
         </w:rPr>
         <w:t>Admin can view the list of active users with their role (Admin or Member).</w:t>
+      </w:r>
+      <w:r>
+        <w:rPr>
+          <w:noProof/>
+          <w:sz w:val="24"/>
+          <w:szCs w:val="24"/>
+        </w:rPr>
+        <w:t xml:space="preserve"> He can also update </w:t>
+      </w:r>
+      <w:r>
+        <w:rPr>
+          <w:noProof/>
+          <w:sz w:val="24"/>
+          <w:szCs w:val="24"/>
+        </w:rPr>
+        <w:t xml:space="preserve">the </w:t>
+      </w:r>
+      <w:bookmarkStart w:id="0" w:name="_GoBack"/>
+      <w:bookmarkEnd w:id="0"/>
+      <w:r>
+        <w:rPr>
+          <w:noProof/>
+          <w:sz w:val="24"/>
+          <w:szCs w:val="24"/>
+        </w:rPr>
+        <w:t>role of any user as needed.</w:t>
       </w:r>
     </w:p>
     <w:p>
@@ -1949,15 +2094,7 @@
           <w:sz w:val="24"/>
           <w:szCs w:val="24"/>
         </w:rPr>
-        <w:t>Admin to create/edit/delete and manage different wiki types</w:t>
-      </w:r>
-      <w:r>
-        <w:rPr>
-          <w:noProof/>
-          <w:sz w:val="24"/>
-          <w:szCs w:val="24"/>
-        </w:rPr>
-        <w:t>.</w:t>
+        <w:t>This could be enhanced to multilevel structure as required.</w:t>
       </w:r>
     </w:p>
     <w:p>
@@ -1983,6 +2120,40 @@
           <w:sz w:val="24"/>
           <w:szCs w:val="24"/>
         </w:rPr>
+        <w:t>Admin to create/edit/delete and manage different wiki types</w:t>
+      </w:r>
+      <w:r>
+        <w:rPr>
+          <w:noProof/>
+          <w:sz w:val="24"/>
+          <w:szCs w:val="24"/>
+        </w:rPr>
+        <w:t>.</w:t>
+      </w:r>
+    </w:p>
+    <w:p>
+      <w:pPr>
+        <w:pStyle w:val="ListParagraph"/>
+        <w:keepNext/>
+        <w:numPr>
+          <w:ilvl w:val="0"/>
+          <w:numId w:val="31"/>
+        </w:numPr>
+        <w:spacing w:before="120" w:after="0" w:line="240" w:lineRule="auto"/>
+        <w:ind w:left="1440"/>
+        <w:outlineLvl w:val="2"/>
+        <w:rPr>
+          <w:noProof/>
+          <w:sz w:val="24"/>
+          <w:szCs w:val="24"/>
+        </w:rPr>
+      </w:pPr>
+      <w:r>
+        <w:rPr>
+          <w:noProof/>
+          <w:sz w:val="24"/>
+          <w:szCs w:val="24"/>
+        </w:rPr>
         <w:t xml:space="preserve">All users can create WIKI page using Create WIKI functionality. </w:t>
       </w:r>
       <w:r>
@@ -2171,6 +2342,7 @@
           <w:sz w:val="24"/>
           <w:szCs w:val="24"/>
         </w:rPr>
+        <w:lastRenderedPageBreak/>
         <w:t>Ability to send the mail with the selected groups</w:t>
       </w:r>
     </w:p>
@@ -2347,7 +2519,6 @@
           <w:sz w:val="24"/>
           <w:szCs w:val="24"/>
         </w:rPr>
-        <w:lastRenderedPageBreak/>
         <w:t>R</w:t>
       </w:r>
       <w:r>
@@ -2369,9 +2540,10 @@
     </w:p>
     <w:p>
       <w:pPr>
+        <w:pStyle w:val="ListParagraph"/>
         <w:keepNext/>
         <w:spacing w:before="120" w:after="0" w:line="240" w:lineRule="auto"/>
-        <w:ind w:left="1701"/>
+        <w:ind w:left="1440"/>
         <w:outlineLvl w:val="2"/>
         <w:rPr>
           <w:noProof/>
@@ -3156,15 +3328,23 @@
           <w:sz w:val="24"/>
           <w:szCs w:val="24"/>
         </w:rPr>
-        <w:t xml:space="preserve">View </w:t>
-      </w:r>
-      <w:r>
-        <w:rPr>
-          <w:noProof/>
-          <w:sz w:val="24"/>
-          <w:szCs w:val="24"/>
-        </w:rPr>
-        <w:t>active u</w:t>
+        <w:t>Create/Edit</w:t>
+      </w:r>
+      <w:r>
+        <w:rPr>
+          <w:noProof/>
+          <w:sz w:val="24"/>
+          <w:szCs w:val="24"/>
+        </w:rPr>
+        <w:t xml:space="preserve"> </w:t>
+      </w:r>
+      <w:r>
+        <w:rPr>
+          <w:noProof/>
+          <w:sz w:val="24"/>
+          <w:szCs w:val="24"/>
+        </w:rPr>
+        <w:t>U</w:t>
       </w:r>
       <w:r>
         <w:rPr>
@@ -3180,22 +3360,6 @@
           <w:sz w:val="24"/>
           <w:szCs w:val="24"/>
         </w:rPr>
-        <w:t>’</w:t>
-      </w:r>
-      <w:r>
-        <w:rPr>
-          <w:noProof/>
-          <w:sz w:val="24"/>
-          <w:szCs w:val="24"/>
-        </w:rPr>
-        <w:t>s</w:t>
-      </w:r>
-      <w:r>
-        <w:rPr>
-          <w:noProof/>
-          <w:sz w:val="24"/>
-          <w:szCs w:val="24"/>
-        </w:rPr>
         <w:t xml:space="preserve"> </w:t>
       </w:r>
       <w:r>
@@ -3204,7 +3368,7 @@
           <w:sz w:val="24"/>
           <w:szCs w:val="24"/>
         </w:rPr>
-        <w:t>list</w:t>
+        <w:t>information</w:t>
       </w:r>
     </w:p>
     <w:p>
@@ -4211,7 +4375,7 @@
         <w:rFonts w:ascii="Symbol" w:hAnsi="Symbol" w:hint="default"/>
       </w:rPr>
     </w:lvl>
-    <w:lvl w:ilvl="4" w:tplc="40090003" w:tentative="1">
+    <w:lvl w:ilvl="4" w:tplc="40090003">
       <w:start w:val="1"/>
       <w:numFmt w:val="bullet"/>
       <w:lvlText w:val="o"/>
@@ -7278,7 +7442,6 @@
       <w:spacing w:after="0" w:line="240" w:lineRule="auto"/>
     </w:pPr>
     <w:tblPr>
-      <w:tblInd w:w="0" w:type="dxa"/>
       <w:tblBorders>
         <w:top w:val="single" w:sz="4" w:space="0" w:color="auto"/>
         <w:left w:val="single" w:sz="4" w:space="0" w:color="auto"/>
@@ -7287,12 +7450,6 @@
         <w:insideH w:val="single" w:sz="4" w:space="0" w:color="auto"/>
         <w:insideV w:val="single" w:sz="4" w:space="0" w:color="auto"/>
       </w:tblBorders>
-      <w:tblCellMar>
-        <w:top w:w="0" w:type="dxa"/>
-        <w:left w:w="108" w:type="dxa"/>
-        <w:bottom w:w="0" w:type="dxa"/>
-        <w:right w:w="108" w:type="dxa"/>
-      </w:tblCellMar>
     </w:tblPr>
   </w:style>
   <w:style w:type="character" w:customStyle="1" w:styleId="Heading2Char">

</xml_diff>